<commit_message>
8.3 Final Project Step 1
</commit_message>
<xml_diff>
--- a/completed/Final-Project-Step-1/8.3-Final-Project-Step-1.docx
+++ b/completed/Final-Project-Step-1/8.3-Final-Project-Step-1.docx
@@ -192,13 +192,13 @@
       </w:r>
     </w:p>
     <w:bookmarkEnd w:id="21"/>
-    <w:bookmarkStart w:id="22" w:name="X0ed948b68f55a0e3830d2514734cf88cc1e2a2c"/>
+    <w:bookmarkStart w:id="22" w:name="X2f099c6d688d3489a06066f65d00d87115c7e06"/>
     <w:p>
       <w:pPr>
         <w:pStyle w:val="Heading2"/>
       </w:pPr>
       <w:r>
-        <w:t xml:space="preserve">Probem Statment: How can we decearse waste (shrink) in the produce departemnt?</w:t>
+        <w:t xml:space="preserve">Probem Statment: How can we decearse waste (shrink) in the produce department?</w:t>
       </w:r>
     </w:p>
     <w:bookmarkEnd w:id="22"/>
@@ -427,7 +427,7 @@
         <w:pStyle w:val="FirstParagraph"/>
       </w:pPr>
       <w:r>
-        <w:t xml:space="preserve">We have learned how to create many different visualizations in this course to help us better understnad our data and uncover trends/relationships. I think a few of the important ones that we will use in this analysis will be the below;</w:t>
+        <w:t xml:space="preserve">We have learned how to create many different visualizations in this course to help us better understand our data and uncover trends/relationships. I think a few of the important ones that we will use in this analysis will be the below;</w:t>
       </w:r>
     </w:p>
     <w:p>
@@ -451,7 +451,7 @@
         <w:pStyle w:val="Compact"/>
       </w:pPr>
       <w:r>
-        <w:t xml:space="preserve">Scatter plots - for visualizing relationships.</w:t>
+        <w:t xml:space="preserve">Scatter plots - for visualizing relationships between all variables.</w:t>
       </w:r>
     </w:p>
     <w:p>
@@ -463,7 +463,7 @@
         <w:pStyle w:val="Compact"/>
       </w:pPr>
       <w:r>
-        <w:t xml:space="preserve">Bar charts (Pedro chart) - for identifying top areas of focus/impact.</w:t>
+        <w:t xml:space="preserve">Bar charts (Pedro chart) - for identifying top areas (specific produce fruit/vegetable) of focus/impact.</w:t>
       </w:r>
     </w:p>
     <w:p>
@@ -475,7 +475,7 @@
         <w:pStyle w:val="Compact"/>
       </w:pPr>
       <w:r>
-        <w:t xml:space="preserve">Line charts - for identifying seasonality</w:t>
+        <w:t xml:space="preserve">Line charts - for identifying seasonality in sales data.</w:t>
       </w:r>
     </w:p>
     <w:p>

</xml_diff>